<commit_message>
subiendo FlujoMDP.docx vista INDEX
</commit_message>
<xml_diff>
--- a/Flujo MPU.docx
+++ b/Flujo MPU.docx
@@ -69,24 +69,53 @@
       </w:r>
       <w:proofErr w:type="spellEnd"/>
       <w:r>
+        <w:t xml:space="preserve"> cuil</w:t>
+      </w:r>
+      <w:r>
+        <w:t>.</w:t>
+      </w:r>
+      <w:r>
+        <w:t xml:space="preserve"> Abre TRY.</w:t>
+      </w:r>
+      <w:r>
+        <w:rPr>
+          <w:b/>
+          <w:color w:val="FF0000"/>
+        </w:rPr>
+        <w:t xml:space="preserve"> SI</w:t>
+      </w:r>
+      <w:r>
+        <w:rPr>
+          <w:color w:val="FF0000"/>
+        </w:rPr>
         <w:t xml:space="preserve"> </w:t>
       </w:r>
-      <w:proofErr w:type="spellStart"/>
-      <w:r>
-        <w:t>cuil</w:t>
-      </w:r>
-      <w:proofErr w:type="spellEnd"/>
-      <w:r>
-        <w:t>. Si viene por UDAI y el</w:t>
+      <w:r>
+        <w:t>viene por UDAI.</w:t>
       </w:r>
       <w:r>
         <w:t xml:space="preserve"> </w:t>
       </w:r>
-      <w:proofErr w:type="spellStart"/>
-      <w:r>
-        <w:t>cuil</w:t>
-      </w:r>
-      <w:proofErr w:type="spellEnd"/>
+      <w:r>
+        <w:rPr>
+          <w:b/>
+          <w:color w:val="FFC000"/>
+        </w:rPr>
+        <w:t>SI</w:t>
+      </w:r>
+      <w:r>
+        <w:rPr>
+          <w:b/>
+          <w:color w:val="FFC000"/>
+        </w:rPr>
+        <w:t xml:space="preserve"> </w:t>
+      </w:r>
+      <w:r>
+        <w:t>el</w:t>
+      </w:r>
+      <w:r>
+        <w:t xml:space="preserve"> cuil</w:t>
+      </w:r>
       <w:r>
         <w:t xml:space="preserve"> es nulo o </w:t>
       </w:r>
@@ -100,52 +129,81 @@
         <w:t>intenta recuperar de la cookie el CUIL y guarda</w:t>
       </w:r>
       <w:r>
-        <w:t xml:space="preserve"> el valor en la variable </w:t>
-      </w:r>
-      <w:proofErr w:type="spellStart"/>
-      <w:r>
-        <w:t>cuil</w:t>
-      </w:r>
-      <w:proofErr w:type="spellEnd"/>
-      <w:r>
-        <w:t>. Si</w:t>
-      </w:r>
-      <w:r>
+        <w:t xml:space="preserve"> el valor en la variable cuil. </w:t>
+      </w:r>
+      <w:r>
+        <w:rPr>
+          <w:b/>
+          <w:color w:val="00B0F0"/>
+        </w:rPr>
+        <w:t>SI</w:t>
+      </w:r>
+      <w:r>
+        <w:t xml:space="preserve"> cuil es nulo o </w:t>
+      </w:r>
+      <w:r>
+        <w:t>vacío retorna un mensaje de error</w:t>
+      </w:r>
+      <w:r>
+        <w:t xml:space="preserve"> de CUIL no proporcionado. </w:t>
+      </w:r>
+      <w:r>
+        <w:rPr>
+          <w:b/>
+          <w:color w:val="00B0F0"/>
+        </w:rPr>
+        <w:t>SINO</w:t>
+      </w:r>
+      <w:r>
+        <w:rPr>
+          <w:b/>
+          <w:color w:val="00B0F0"/>
+        </w:rPr>
         <w:t xml:space="preserve"> </w:t>
       </w:r>
-      <w:proofErr w:type="spellStart"/>
-      <w:r>
-        <w:t>cuil</w:t>
-      </w:r>
-      <w:proofErr w:type="spellEnd"/>
-      <w:r>
-        <w:t xml:space="preserve"> es nulo o </w:t>
-      </w:r>
-      <w:r>
-        <w:t xml:space="preserve">vacío retorna un mensaje de error de CUIL no proporcionado. Si no es nulo o vacío se recupera y se guarda en </w:t>
-      </w:r>
-      <w:proofErr w:type="spellStart"/>
-      <w:r>
-        <w:t>Session</w:t>
-      </w:r>
-      <w:proofErr w:type="spellEnd"/>
-      <w:r>
-        <w:t xml:space="preserve"> CUIL. </w:t>
-      </w:r>
-      <w:r>
-        <w:br/>
-        <w:t xml:space="preserve">Si </w:t>
-      </w:r>
-      <w:proofErr w:type="spellStart"/>
-      <w:r>
-        <w:t>cuil</w:t>
-      </w:r>
-      <w:proofErr w:type="spellEnd"/>
-      <w:r>
-        <w:t xml:space="preserve"> no es nulo o vacío se guarda el CUIL en una cookie par futuras solicitudes.</w:t>
-      </w:r>
-    </w:p>
-    <w:p>
+      <w:r>
+        <w:t xml:space="preserve">es nulo o vacío se recupera </w:t>
+      </w:r>
+      <w:r>
+        <w:t xml:space="preserve">y se guarda en Session CUIL. </w:t>
+      </w:r>
+      <w:r>
+        <w:br/>
+      </w:r>
+      <w:r>
+        <w:rPr>
+          <w:b/>
+          <w:color w:val="FFC000"/>
+        </w:rPr>
+        <w:t>SINO</w:t>
+      </w:r>
+      <w:r>
+        <w:t xml:space="preserve"> es nulo o vacío se guarda el CUIL en una cookie par</w:t>
+      </w:r>
+      <w:r>
+        <w:t>a</w:t>
+      </w:r>
+      <w:r>
+        <w:t xml:space="preserve"> futuras solicitudes.</w:t>
+      </w:r>
+    </w:p>
+    <w:p>
+      <w:r>
+        <w:rPr>
+          <w:b/>
+          <w:color w:val="7030A0"/>
+        </w:rPr>
+        <w:t>SI</w:t>
+      </w:r>
+      <w:r>
+        <w:t xml:space="preserve"> 2=2</w:t>
+      </w:r>
+      <w:r>
+        <w:t>.</w:t>
+      </w:r>
+      <w:r>
+        <w:t xml:space="preserve"> </w:t>
+      </w:r>
       <w:r>
         <w:t xml:space="preserve">Se guarda en </w:t>
       </w:r>
@@ -161,7 +219,20 @@
       </w:r>
       <w:proofErr w:type="spellEnd"/>
       <w:r>
-        <w:t xml:space="preserve">. Se crea una variable de tipo </w:t>
+        <w:t xml:space="preserve"> y </w:t>
+      </w:r>
+      <w:proofErr w:type="spellStart"/>
+      <w:proofErr w:type="gramStart"/>
+      <w:r>
+        <w:t>log.Info</w:t>
+      </w:r>
+      <w:proofErr w:type="spellEnd"/>
+      <w:proofErr w:type="gramEnd"/>
+      <w:r>
+        <w:t xml:space="preserve"> “Obtuve token”.</w:t>
+      </w:r>
+      <w:r>
+        <w:t xml:space="preserve"> Se crea una variable de tipo </w:t>
       </w:r>
       <w:proofErr w:type="spellStart"/>
       <w:r>
@@ -169,44 +240,175 @@
       </w:r>
       <w:proofErr w:type="spellEnd"/>
       <w:r>
-        <w:t xml:space="preserve"> para guardar la cookie “token”.</w:t>
-      </w:r>
-      <w:r>
-        <w:br/>
-        <w:t xml:space="preserve">Si no es UDAI se guarda la cookie y el </w:t>
-      </w:r>
-      <w:proofErr w:type="spellStart"/>
-      <w:r>
-        <w:t>cuil</w:t>
-      </w:r>
-      <w:proofErr w:type="spellEnd"/>
-      <w:r>
-        <w:t xml:space="preserve"> del usuario.</w:t>
-      </w:r>
-      <w:r>
-        <w:br/>
-        <w:t xml:space="preserve">Si la variable token es nula o no dio OK </w:t>
-      </w:r>
-      <w:proofErr w:type="spellStart"/>
-      <w:r>
-        <w:t>msj</w:t>
-      </w:r>
-      <w:proofErr w:type="spellEnd"/>
-      <w:r>
-        <w:t xml:space="preserve"> de acceso denegado.</w:t>
-      </w:r>
-      <w:r>
-        <w:t xml:space="preserve"> Si es falso lo anterior</w:t>
-      </w:r>
-      <w:r>
-        <w:t xml:space="preserve"> guarda el CODUDAI y la IP.</w:t>
-      </w:r>
-      <w:r>
-        <w:br/>
-        <w:t xml:space="preserve">Si UDAI es verdadero </w:t>
-      </w:r>
-      <w:r>
-        <w:t>se guarda en OPE_TRAMITE el legajo, sino se guarda en OPE_TRAMITE “MIANSES”</w:t>
+        <w:t xml:space="preserve"> p</w:t>
+      </w:r>
+      <w:r>
+        <w:t xml:space="preserve">ara guardar </w:t>
+      </w:r>
+      <w:proofErr w:type="spellStart"/>
+      <w:r>
+        <w:t>toke</w:t>
+      </w:r>
+      <w:proofErr w:type="spellEnd"/>
+      <w:r>
+        <w:t xml:space="preserve">, </w:t>
+      </w:r>
+      <w:proofErr w:type="spellStart"/>
+      <w:r>
+        <w:t>sign</w:t>
+      </w:r>
+      <w:proofErr w:type="spellEnd"/>
+      <w:r>
+        <w:t xml:space="preserve"> y </w:t>
+      </w:r>
+      <w:proofErr w:type="spellStart"/>
+      <w:r>
+        <w:t>userID</w:t>
+      </w:r>
+      <w:proofErr w:type="spellEnd"/>
+      <w:r>
+        <w:t>.</w:t>
+      </w:r>
+      <w:r>
+        <w:t xml:space="preserve"> </w:t>
+      </w:r>
+      <w:proofErr w:type="spellStart"/>
+      <w:r>
+        <w:t>log.Info</w:t>
+      </w:r>
+      <w:proofErr w:type="spellEnd"/>
+      <w:r>
+        <w:t xml:space="preserve"> Usuario = </w:t>
+      </w:r>
+      <w:proofErr w:type="spellStart"/>
+      <w:r>
+        <w:t>UserID</w:t>
+      </w:r>
+      <w:proofErr w:type="spellEnd"/>
+      <w:r>
+        <w:t>.</w:t>
+      </w:r>
+      <w:r>
+        <w:br/>
+      </w:r>
+      <w:r>
+        <w:rPr>
+          <w:b/>
+          <w:color w:val="00B050"/>
+        </w:rPr>
+        <w:t>SI</w:t>
+      </w:r>
+      <w:r>
+        <w:rPr>
+          <w:color w:val="00B050"/>
+        </w:rPr>
+        <w:t xml:space="preserve"> </w:t>
+      </w:r>
+      <w:r>
+        <w:t xml:space="preserve">no es UDAI se guarda la </w:t>
+      </w:r>
+      <w:r>
+        <w:t xml:space="preserve">cookie, el cuil del usuario, </w:t>
+      </w:r>
+      <w:proofErr w:type="spellStart"/>
+      <w:r>
+        <w:t>log.Error</w:t>
+      </w:r>
+      <w:proofErr w:type="spellEnd"/>
+      <w:r>
+        <w:t xml:space="preserve"> “cuil recuperado de </w:t>
+      </w:r>
+      <w:proofErr w:type="spellStart"/>
+      <w:r>
+        <w:t>mianses</w:t>
+      </w:r>
+      <w:proofErr w:type="spellEnd"/>
+      <w:r>
+        <w:t>” y Session CUIL = cuil.</w:t>
+      </w:r>
+      <w:r>
+        <w:br/>
+      </w:r>
+      <w:r>
+        <w:rPr>
+          <w:b/>
+          <w:color w:val="FF0000"/>
+        </w:rPr>
+        <w:t>SI</w:t>
+      </w:r>
+      <w:r>
+        <w:t xml:space="preserve"> la variable token es nula o no dio OK</w:t>
+      </w:r>
+      <w:r>
+        <w:t xml:space="preserve"> credencial</w:t>
+      </w:r>
+      <w:r>
+        <w:t>,</w:t>
+      </w:r>
+      <w:r>
+        <w:t xml:space="preserve"> </w:t>
+      </w:r>
+      <w:proofErr w:type="spellStart"/>
+      <w:r>
+        <w:t>log.Debug</w:t>
+      </w:r>
+      <w:proofErr w:type="spellEnd"/>
+      <w:r>
+        <w:t xml:space="preserve"> “INDEX – Acceso denegado” y</w:t>
+      </w:r>
+      <w:r>
+        <w:t xml:space="preserve"> msj de acceso denegado.</w:t>
+      </w:r>
+      <w:r>
+        <w:t xml:space="preserve"> </w:t>
+      </w:r>
+      <w:r>
+        <w:rPr>
+          <w:b/>
+          <w:color w:val="FF0000"/>
+        </w:rPr>
+        <w:t>SINO</w:t>
+      </w:r>
+      <w:r>
+        <w:t xml:space="preserve"> en cookies se guarda el CODUDAI y se le agrega 30min a la expiración, guarda en Session CODUDAI y en Session</w:t>
+      </w:r>
+      <w:r>
+        <w:t xml:space="preserve"> IP</w:t>
+      </w:r>
+      <w:r>
+        <w:t>_ORIGEN</w:t>
+      </w:r>
+      <w:r>
+        <w:t>.</w:t>
+      </w:r>
+      <w:r>
+        <w:br/>
+      </w:r>
+      <w:r>
+        <w:rPr>
+          <w:b/>
+          <w:color w:val="FFC000"/>
+        </w:rPr>
+        <w:t>SI</w:t>
+      </w:r>
+      <w:r>
+        <w:t xml:space="preserve"> UDAI es verdadero </w:t>
+      </w:r>
+      <w:r>
+        <w:t>se guard</w:t>
+      </w:r>
+      <w:r>
+        <w:t xml:space="preserve">a en OPE_TRAMITE el legajo, </w:t>
+      </w:r>
+      <w:r>
+        <w:rPr>
+          <w:b/>
+          <w:color w:val="FFC000"/>
+        </w:rPr>
+        <w:t>SINO</w:t>
+      </w:r>
+      <w:r>
+        <w:t xml:space="preserve"> se guarda en OPE_TRAMITE “MIANSES”</w:t>
       </w:r>
       <w:r>
         <w:t xml:space="preserve"> en </w:t>
@@ -219,18 +421,51 @@
       <w:r>
         <w:t xml:space="preserve"> se constata UDAI, IP_ORIGEN y OPE_TRAMITE</w:t>
       </w:r>
-    </w:p>
-    <w:p>
-      <w:r>
-        <w:t xml:space="preserve">Si la variable </w:t>
-      </w:r>
-      <w:proofErr w:type="spellStart"/>
-      <w:r>
-        <w:t>cuil</w:t>
-      </w:r>
-      <w:proofErr w:type="spellEnd"/>
-      <w:r>
-        <w:t xml:space="preserve"> no es nulo ni vacío, se guarda en la variable </w:t>
+      <w:r>
+        <w:t>.</w:t>
+      </w:r>
+    </w:p>
+    <w:p>
+      <w:r>
+        <w:t xml:space="preserve">Abre TRY. </w:t>
+      </w:r>
+      <w:proofErr w:type="spellStart"/>
+      <w:r>
+        <w:t>ViewBag</w:t>
+      </w:r>
+      <w:proofErr w:type="spellEnd"/>
+      <w:r>
+        <w:t xml:space="preserve"> = </w:t>
+      </w:r>
+      <w:proofErr w:type="spellStart"/>
+      <w:r>
+        <w:t>ValidarPersona</w:t>
+      </w:r>
+      <w:proofErr w:type="spellEnd"/>
+      <w:r>
+        <w:t>.</w:t>
+      </w:r>
+      <w:r>
+        <w:br/>
+      </w:r>
+      <w:r>
+        <w:rPr>
+          <w:b/>
+          <w:color w:val="7030A0"/>
+        </w:rPr>
+        <w:t>SI</w:t>
+      </w:r>
+      <w:r>
+        <w:rPr>
+          <w:color w:val="00B050"/>
+        </w:rPr>
+        <w:t xml:space="preserve"> </w:t>
+      </w:r>
+      <w:r>
+        <w:t xml:space="preserve">la variable cuil no es nulo o </w:t>
+      </w:r>
+      <w:r>
+        <w:t xml:space="preserve">vacío, en la variable </w:t>
       </w:r>
       <w:proofErr w:type="spellStart"/>
       <w:r>
@@ -238,27 +473,274 @@
       </w:r>
       <w:proofErr w:type="spellEnd"/>
       <w:r>
+        <w:t xml:space="preserve"> se guarda </w:t>
+      </w:r>
+      <w:proofErr w:type="spellStart"/>
+      <w:r>
+        <w:t>ObtenerMedioPagoVigente</w:t>
+      </w:r>
+      <w:proofErr w:type="spellEnd"/>
+      <w:r>
+        <w:rPr>
+          <w:color w:val="00B050"/>
+        </w:rPr>
+        <w:br/>
+      </w:r>
+      <w:r>
+        <w:rPr>
+          <w:b/>
+          <w:color w:val="00B050"/>
+        </w:rPr>
+        <w:t>SI</w:t>
+      </w:r>
+      <w:r>
+        <w:rPr>
+          <w:color w:val="00B050"/>
+        </w:rPr>
         <w:t xml:space="preserve"> </w:t>
       </w:r>
       <w:proofErr w:type="spellStart"/>
       <w:r>
-        <w:t>obtenerMedioPagoVigente</w:t>
-      </w:r>
-      <w:proofErr w:type="spellEnd"/>
+        <w:t>medioPagoVigente</w:t>
+      </w:r>
+      <w:proofErr w:type="spellEnd"/>
+      <w:r>
+        <w:rPr>
+          <w:color w:val="00B050"/>
+        </w:rPr>
+        <w:t xml:space="preserve"> </w:t>
+      </w:r>
+      <w:r>
+        <w:t xml:space="preserve">no es nulo, </w:t>
+      </w:r>
+      <w:r>
+        <w:t xml:space="preserve">guarda en la variable </w:t>
+      </w:r>
+      <w:proofErr w:type="spellStart"/>
+      <w:r>
+        <w:t>fechaAlta</w:t>
+      </w:r>
+      <w:proofErr w:type="spellEnd"/>
+      <w:r>
+        <w:t xml:space="preserve"> los días que faltan para el medio de pago vigente, guarda en la variable hoy la fecha actual y en </w:t>
+      </w:r>
+      <w:proofErr w:type="spellStart"/>
+      <w:r>
+        <w:t>totalDias</w:t>
+      </w:r>
+      <w:proofErr w:type="spellEnd"/>
+      <w:r>
+        <w:t xml:space="preserve"> la diferencia de días entre hoy y los días </w:t>
+      </w:r>
+      <w:r>
+        <w:t xml:space="preserve">que faltan. </w:t>
+      </w:r>
+      <w:r>
+        <w:br/>
+      </w:r>
+      <w:r>
+        <w:rPr>
+          <w:b/>
+          <w:color w:val="00B0F0"/>
+        </w:rPr>
+        <w:t>SI</w:t>
+      </w:r>
+      <w:r>
+        <w:t xml:space="preserve"> </w:t>
+      </w:r>
+      <w:proofErr w:type="spellStart"/>
+      <w:r>
+        <w:t>totalDias</w:t>
+      </w:r>
+      <w:proofErr w:type="spellEnd"/>
+      <w:r>
+        <w:t xml:space="preserve"> es mayor o igual a </w:t>
+      </w:r>
+      <w:proofErr w:type="spellStart"/>
+      <w:r>
+        <w:t>DiasNoDejaCargarMDP</w:t>
+      </w:r>
+      <w:proofErr w:type="spellEnd"/>
+      <w:r>
+        <w:t xml:space="preserve">, </w:t>
+      </w:r>
+      <w:proofErr w:type="spellStart"/>
+      <w:r>
+        <w:t>ViewBag.</w:t>
+      </w:r>
+      <w:r>
+        <w:t>NoModificar</w:t>
+      </w:r>
+      <w:proofErr w:type="spellEnd"/>
+      <w:r>
+        <w:t xml:space="preserve"> igual a falso. </w:t>
+      </w:r>
+      <w:r>
+        <w:rPr>
+          <w:b/>
+          <w:color w:val="00B0F0"/>
+        </w:rPr>
+        <w:t>SINO</w:t>
+      </w:r>
+      <w:r>
+        <w:t xml:space="preserve"> </w:t>
+      </w:r>
+      <w:proofErr w:type="spellStart"/>
+      <w:r>
+        <w:t>ViewBag.</w:t>
+      </w:r>
+      <w:r>
+        <w:t>NoModificar</w:t>
+      </w:r>
+      <w:proofErr w:type="spellEnd"/>
+      <w:r>
+        <w:t xml:space="preserve"> igual a true. </w:t>
+      </w:r>
+      <w:r>
+        <w:br/>
+      </w:r>
+      <w:r>
+        <w:rPr>
+          <w:color w:val="00B050"/>
+        </w:rPr>
+        <w:t>SINO</w:t>
+      </w:r>
+      <w:r>
+        <w:t xml:space="preserve"> </w:t>
+      </w:r>
+      <w:r>
+        <w:rPr>
+          <w:b/>
+          <w:color w:val="FF0000"/>
+        </w:rPr>
+        <w:t>SI</w:t>
+      </w:r>
+      <w:r>
+        <w:t xml:space="preserve"> UDAI es verdadero </w:t>
+      </w:r>
+      <w:r>
+        <w:t>retorna a “</w:t>
+      </w:r>
+      <w:proofErr w:type="spellStart"/>
+      <w:r>
+        <w:t>GuardarMDP</w:t>
+      </w:r>
+      <w:proofErr w:type="spellEnd"/>
+      <w:r>
+        <w:t>”</w:t>
+      </w:r>
       <w:r>
         <w:t>.</w:t>
       </w:r>
       <w:r>
         <w:br/>
-        <w:t xml:space="preserve">Si </w:t>
-      </w:r>
-      <w:proofErr w:type="spellStart"/>
-      <w:r>
-        <w:t>medioPagoVigente</w:t>
-      </w:r>
-      <w:proofErr w:type="spellEnd"/>
-      <w:r>
-        <w:t xml:space="preserve"> no es nulo, </w:t>
+      </w:r>
+      <w:r>
+        <w:rPr>
+          <w:b/>
+          <w:color w:val="FF0000"/>
+        </w:rPr>
+        <w:t>SINO</w:t>
+      </w:r>
+      <w:r>
+        <w:t xml:space="preserve"> </w:t>
+      </w:r>
+      <w:r>
+        <w:rPr>
+          <w:b/>
+          <w:color w:val="FFC000"/>
+        </w:rPr>
+        <w:t>SI</w:t>
+      </w:r>
+      <w:r>
+        <w:t xml:space="preserve"> </w:t>
+      </w:r>
+      <w:proofErr w:type="spellStart"/>
+      <w:r>
+        <w:t>ValidarPersona</w:t>
+      </w:r>
+      <w:proofErr w:type="spellEnd"/>
+      <w:r>
+        <w:t xml:space="preserve"> es verdadero retorna a “</w:t>
+      </w:r>
+      <w:proofErr w:type="spellStart"/>
+      <w:r>
+        <w:t>VerificarCelular</w:t>
+      </w:r>
+      <w:proofErr w:type="spellEnd"/>
+      <w:r>
+        <w:t>”</w:t>
+      </w:r>
+      <w:r>
+        <w:br/>
+      </w:r>
+      <w:r>
+        <w:rPr>
+          <w:b/>
+          <w:color w:val="FFC000"/>
+        </w:rPr>
+        <w:t>SINO</w:t>
+      </w:r>
+      <w:r>
+        <w:t xml:space="preserve"> retorna a “</w:t>
+      </w:r>
+      <w:proofErr w:type="spellStart"/>
+      <w:r>
+        <w:t>ListadoMDP</w:t>
+      </w:r>
+      <w:proofErr w:type="spellEnd"/>
+      <w:r>
+        <w:t>”.</w:t>
+      </w:r>
+      <w:r>
+        <w:br/>
+        <w:t xml:space="preserve">Catch </w:t>
+      </w:r>
+      <w:r>
+        <w:t>: Error al obtener el medio de pago vigente.</w:t>
+      </w:r>
+      <w:r>
+        <w:br/>
+        <w:t>Catch: Session CUIL guarda cuil, log error al obtener las credenciales.</w:t>
+      </w:r>
+      <w:r>
+        <w:br/>
+      </w:r>
+      <w:proofErr w:type="spellStart"/>
+      <w:r>
+        <w:t>ViewBag.DiasNoDejaCargarMDP</w:t>
+      </w:r>
+      <w:proofErr w:type="spellEnd"/>
+      <w:r>
+        <w:t xml:space="preserve"> = </w:t>
+      </w:r>
+      <w:proofErr w:type="spellStart"/>
+      <w:r>
+        <w:t>DiasNoDejaCargarMDP</w:t>
+      </w:r>
+      <w:proofErr w:type="spellEnd"/>
+      <w:r>
+        <w:t>.</w:t>
+      </w:r>
+      <w:r>
+        <w:br/>
+      </w:r>
+      <w:proofErr w:type="spellStart"/>
+      <w:r>
+        <w:t>ViewBag.Title</w:t>
+      </w:r>
+      <w:proofErr w:type="spellEnd"/>
+      <w:r>
+        <w:t xml:space="preserve"> = TITULO</w:t>
+      </w:r>
+      <w:r>
+        <w:t>.</w:t>
+      </w:r>
+      <w:r>
+        <w:br/>
+      </w:r>
+      <w:r>
+        <w:t>Retorna la vista.</w:t>
       </w:r>
       <w:bookmarkStart w:id="0" w:name="_GoBack"/>
       <w:bookmarkEnd w:id="0"/>
@@ -325,6 +807,7 @@
         <w:rPr>
           <w:b/>
         </w:rPr>
+        <w:lastRenderedPageBreak/>
         <w:t>Menor de 13 sin apoderado.</w:t>
       </w:r>
     </w:p>
@@ -399,7 +882,6 @@
     </w:p>
     <w:p>
       <w:r>
-        <w:lastRenderedPageBreak/>
         <w:tab/>
       </w:r>
       <w:r>
@@ -513,6 +995,7 @@
     <w:p/>
     <w:p>
       <w:r>
+        <w:lastRenderedPageBreak/>
         <w:t xml:space="preserve">A la app se autentica mediante el token que recibe automáticamente. </w:t>
       </w:r>
       <w:proofErr w:type="gramStart"/>
@@ -635,21 +1118,95 @@
         <w:rPr>
           <w:b/>
         </w:rPr>
+        <w:t xml:space="preserve"> cuil)</w:t>
+      </w:r>
+    </w:p>
+    <w:p>
+      <w:pPr>
+        <w:rPr>
+          <w:rFonts w:ascii="Microsoft JhengHei" w:eastAsia="Microsoft JhengHei" w:hAnsi="Microsoft JhengHei" w:cs="Microsoft JhengHei"/>
+          <w:lang w:eastAsia="zh-CN"/>
+        </w:rPr>
+      </w:pPr>
+      <w:r>
+        <w:t>Intenta recuperar el CUIL.</w:t>
+      </w:r>
+      <w:r>
+        <w:br/>
+        <w:t>Obtiene la URL STS</w:t>
+      </w:r>
+      <w:r>
+        <w:br/>
+      </w:r>
+      <w:proofErr w:type="spellStart"/>
+      <w:r>
+        <w:t>Return</w:t>
+      </w:r>
+      <w:proofErr w:type="spellEnd"/>
+      <w:r>
         <w:t xml:space="preserve"> </w:t>
       </w:r>
       <w:proofErr w:type="spellStart"/>
       <w:r>
-        <w:rPr>
-          <w:b/>
-        </w:rPr>
-        <w:t>cuil</w:t>
-      </w:r>
-      <w:proofErr w:type="spellEnd"/>
-      <w:r>
-        <w:rPr>
-          <w:b/>
-        </w:rPr>
-        <w:t>)</w:t>
+        <w:t>NombreSesion</w:t>
+      </w:r>
+      <w:proofErr w:type="spellEnd"/>
+      <w:r>
+        <w:br/>
+      </w:r>
+      <w:r>
+        <w:rPr>
+          <w:rFonts w:ascii="Microsoft JhengHei" w:eastAsia="Microsoft JhengHei" w:hAnsi="Microsoft JhengHei" w:cs="Microsoft JhengHei"/>
+          <w:lang w:eastAsia="zh-CN"/>
+        </w:rPr>
+        <w:t xml:space="preserve">se crea una variable de tipo </w:t>
+      </w:r>
+      <w:proofErr w:type="spellStart"/>
+      <w:r>
+        <w:rPr>
+          <w:rFonts w:ascii="Microsoft JhengHei" w:eastAsia="Microsoft JhengHei" w:hAnsi="Microsoft JhengHei" w:cs="Microsoft JhengHei"/>
+          <w:lang w:eastAsia="zh-CN"/>
+        </w:rPr>
+        <w:t>DirectorMV</w:t>
+      </w:r>
+      <w:proofErr w:type="spellEnd"/>
+      <w:r>
+        <w:rPr>
+          <w:rFonts w:ascii="Microsoft JhengHei" w:eastAsia="Microsoft JhengHei" w:hAnsi="Microsoft JhengHei" w:cs="Microsoft JhengHei"/>
+          <w:lang w:eastAsia="zh-CN"/>
+        </w:rPr>
+        <w:t xml:space="preserve"> para guardar la cookie token</w:t>
+      </w:r>
+      <w:r>
+        <w:rPr>
+          <w:rFonts w:ascii="Microsoft JhengHei" w:eastAsia="Microsoft JhengHei" w:hAnsi="Microsoft JhengHei" w:cs="Microsoft JhengHei"/>
+          <w:lang w:eastAsia="zh-CN"/>
+        </w:rPr>
+        <w:br/>
+      </w:r>
+      <w:proofErr w:type="spellStart"/>
+      <w:r>
+        <w:rPr>
+          <w:rFonts w:ascii="Microsoft JhengHei" w:eastAsia="Microsoft JhengHei" w:hAnsi="Microsoft JhengHei" w:cs="Microsoft JhengHei"/>
+          <w:lang w:eastAsia="zh-CN"/>
+        </w:rPr>
+        <w:t>log.Info</w:t>
+      </w:r>
+      <w:proofErr w:type="spellEnd"/>
+      <w:r>
+        <w:rPr>
+          <w:rFonts w:ascii="Microsoft JhengHei" w:eastAsia="Microsoft JhengHei" w:hAnsi="Microsoft JhengHei" w:cs="Microsoft JhengHei"/>
+          <w:lang w:eastAsia="zh-CN"/>
+        </w:rPr>
+        <w:t xml:space="preserve"> muestra el Usuario</w:t>
+      </w:r>
+      <w:r>
+        <w:rPr>
+          <w:rFonts w:ascii="Microsoft JhengHei" w:eastAsia="Microsoft JhengHei" w:hAnsi="Microsoft JhengHei" w:cs="Microsoft JhengHei"/>
+          <w:lang w:eastAsia="zh-CN"/>
+        </w:rPr>
+        <w:br/>
+        <w:t>guarda el valor de CODUDAI</w:t>
       </w:r>
     </w:p>
     <w:p>
@@ -660,84 +1217,11 @@
         </w:rPr>
       </w:pPr>
       <w:r>
-        <w:t>Intenta recuperar el CUIL.</w:t>
-      </w:r>
-      <w:r>
-        <w:br/>
-        <w:t>Obtiene la URL STS</w:t>
-      </w:r>
-      <w:r>
-        <w:br/>
-      </w:r>
-      <w:proofErr w:type="spellStart"/>
-      <w:r>
-        <w:t>Return</w:t>
-      </w:r>
-      <w:proofErr w:type="spellEnd"/>
-      <w:r>
-        <w:t xml:space="preserve"> </w:t>
-      </w:r>
-      <w:proofErr w:type="spellStart"/>
-      <w:r>
-        <w:t>NombreSesion</w:t>
-      </w:r>
-      <w:proofErr w:type="spellEnd"/>
-      <w:r>
-        <w:br/>
-      </w:r>
-      <w:r>
-        <w:rPr>
-          <w:rFonts w:ascii="Microsoft JhengHei" w:eastAsia="Microsoft JhengHei" w:hAnsi="Microsoft JhengHei" w:cs="Microsoft JhengHei"/>
-          <w:lang w:eastAsia="zh-CN"/>
-        </w:rPr>
-        <w:t xml:space="preserve">se crea una variable de tipo </w:t>
-      </w:r>
-      <w:proofErr w:type="spellStart"/>
-      <w:r>
-        <w:rPr>
-          <w:rFonts w:ascii="Microsoft JhengHei" w:eastAsia="Microsoft JhengHei" w:hAnsi="Microsoft JhengHei" w:cs="Microsoft JhengHei"/>
-          <w:lang w:eastAsia="zh-CN"/>
-        </w:rPr>
-        <w:t>DirectorMV</w:t>
-      </w:r>
-      <w:proofErr w:type="spellEnd"/>
-      <w:r>
-        <w:rPr>
-          <w:rFonts w:ascii="Microsoft JhengHei" w:eastAsia="Microsoft JhengHei" w:hAnsi="Microsoft JhengHei" w:cs="Microsoft JhengHei"/>
-          <w:lang w:eastAsia="zh-CN"/>
-        </w:rPr>
-        <w:t xml:space="preserve"> para guardar la cookie token</w:t>
-      </w:r>
-      <w:r>
-        <w:rPr>
-          <w:rFonts w:ascii="Microsoft JhengHei" w:eastAsia="Microsoft JhengHei" w:hAnsi="Microsoft JhengHei" w:cs="Microsoft JhengHei"/>
-          <w:lang w:eastAsia="zh-CN"/>
-        </w:rPr>
-        <w:br/>
-      </w:r>
-      <w:proofErr w:type="spellStart"/>
-      <w:r>
-        <w:rPr>
-          <w:rFonts w:ascii="Microsoft JhengHei" w:eastAsia="Microsoft JhengHei" w:hAnsi="Microsoft JhengHei" w:cs="Microsoft JhengHei"/>
-          <w:lang w:eastAsia="zh-CN"/>
-        </w:rPr>
-        <w:t>log.Info</w:t>
-      </w:r>
-      <w:proofErr w:type="spellEnd"/>
-      <w:r>
-        <w:rPr>
-          <w:rFonts w:ascii="Microsoft JhengHei" w:eastAsia="Microsoft JhengHei" w:hAnsi="Microsoft JhengHei" w:cs="Microsoft JhengHei"/>
-          <w:lang w:eastAsia="zh-CN"/>
-        </w:rPr>
-        <w:t xml:space="preserve"> muestra el Usuario</w:t>
-      </w:r>
-      <w:r>
-        <w:rPr>
-          <w:rFonts w:ascii="Microsoft JhengHei" w:eastAsia="Microsoft JhengHei" w:hAnsi="Microsoft JhengHei" w:cs="Microsoft JhengHei"/>
-          <w:lang w:eastAsia="zh-CN"/>
-        </w:rPr>
-        <w:br/>
-        <w:t>guarda el valor de CODUDAI</w:t>
+        <w:rPr>
+          <w:rFonts w:ascii="Microsoft JhengHei" w:eastAsia="Microsoft JhengHei" w:hAnsi="Microsoft JhengHei" w:cs="Microsoft JhengHei"/>
+          <w:lang w:eastAsia="zh-CN"/>
+        </w:rPr>
+        <w:t>Después calcula los días para carga MDP</w:t>
       </w:r>
     </w:p>
     <w:p>
@@ -752,22 +1236,6 @@
           <w:rFonts w:ascii="Microsoft JhengHei" w:eastAsia="Microsoft JhengHei" w:hAnsi="Microsoft JhengHei" w:cs="Microsoft JhengHei"/>
           <w:lang w:eastAsia="zh-CN"/>
         </w:rPr>
-        <w:t>Después calcula los días para carga MDP</w:t>
-      </w:r>
-    </w:p>
-    <w:p>
-      <w:pPr>
-        <w:rPr>
-          <w:rFonts w:ascii="Microsoft JhengHei" w:eastAsia="Microsoft JhengHei" w:hAnsi="Microsoft JhengHei" w:cs="Microsoft JhengHei"/>
-          <w:lang w:eastAsia="zh-CN"/>
-        </w:rPr>
-      </w:pPr>
-      <w:r>
-        <w:rPr>
-          <w:rFonts w:ascii="Microsoft JhengHei" w:eastAsia="Microsoft JhengHei" w:hAnsi="Microsoft JhengHei" w:cs="Microsoft JhengHei"/>
-          <w:lang w:eastAsia="zh-CN"/>
-        </w:rPr>
-        <w:lastRenderedPageBreak/>
         <w:t xml:space="preserve">Si UDAI es true </w:t>
       </w:r>
       <w:proofErr w:type="spellStart"/>

</xml_diff>

<commit_message>
subiendo Bug 396 MDPU - Modificar Titulo y Mensaje
</commit_message>
<xml_diff>
--- a/Flujo MPU.docx
+++ b/Flujo MPU.docx
@@ -243,13 +243,11 @@
         <w:t xml:space="preserve"> p</w:t>
       </w:r>
       <w:r>
-        <w:t xml:space="preserve">ara guardar </w:t>
-      </w:r>
-      <w:proofErr w:type="spellStart"/>
-      <w:r>
-        <w:t>toke</w:t>
-      </w:r>
-      <w:proofErr w:type="spellEnd"/>
+        <w:t>ara guardar toke</w:t>
+      </w:r>
+      <w:r>
+        <w:t>n</w:t>
+      </w:r>
       <w:r>
         <w:t xml:space="preserve">, </w:t>
       </w:r>
@@ -325,425 +323,425 @@
       <w:proofErr w:type="spellEnd"/>
       <w:r>
         <w:t>” y Session CUIL = cuil.</w:t>
-      </w:r>
-      <w:r>
-        <w:br/>
-      </w:r>
-      <w:r>
-        <w:rPr>
-          <w:b/>
-          <w:color w:val="FF0000"/>
-        </w:rPr>
-        <w:t>SI</w:t>
-      </w:r>
-      <w:r>
-        <w:t xml:space="preserve"> la variable token es nula o no dio OK</w:t>
-      </w:r>
-      <w:r>
-        <w:t xml:space="preserve"> credencial</w:t>
-      </w:r>
-      <w:r>
-        <w:t>,</w:t>
-      </w:r>
-      <w:r>
-        <w:t xml:space="preserve"> </w:t>
-      </w:r>
-      <w:proofErr w:type="spellStart"/>
-      <w:r>
-        <w:t>log.Debug</w:t>
-      </w:r>
-      <w:proofErr w:type="spellEnd"/>
-      <w:r>
-        <w:t xml:space="preserve"> “INDEX – Acceso denegado” y</w:t>
-      </w:r>
-      <w:r>
-        <w:t xml:space="preserve"> msj de acceso denegado.</w:t>
-      </w:r>
-      <w:r>
-        <w:t xml:space="preserve"> </w:t>
-      </w:r>
-      <w:r>
-        <w:rPr>
-          <w:b/>
-          <w:color w:val="FF0000"/>
-        </w:rPr>
-        <w:t>SINO</w:t>
-      </w:r>
-      <w:r>
-        <w:t xml:space="preserve"> en cookies se guarda el CODUDAI y se le agrega 30min a la expiración, guarda en Session CODUDAI y en Session</w:t>
-      </w:r>
-      <w:r>
-        <w:t xml:space="preserve"> IP</w:t>
-      </w:r>
-      <w:r>
-        <w:t>_ORIGEN</w:t>
-      </w:r>
-      <w:r>
-        <w:t>.</w:t>
-      </w:r>
-      <w:r>
-        <w:br/>
-      </w:r>
-      <w:r>
-        <w:rPr>
-          <w:b/>
-          <w:color w:val="FFC000"/>
-        </w:rPr>
-        <w:t>SI</w:t>
-      </w:r>
-      <w:r>
-        <w:t xml:space="preserve"> UDAI es verdadero </w:t>
-      </w:r>
-      <w:r>
-        <w:t>se guard</w:t>
-      </w:r>
-      <w:r>
-        <w:t xml:space="preserve">a en OPE_TRAMITE el legajo, </w:t>
-      </w:r>
-      <w:r>
-        <w:rPr>
-          <w:b/>
-          <w:color w:val="FFC000"/>
-        </w:rPr>
-        <w:t>SINO</w:t>
-      </w:r>
-      <w:r>
-        <w:t xml:space="preserve"> se guarda en OPE_TRAMITE “MIANSES”</w:t>
-      </w:r>
-      <w:r>
-        <w:t xml:space="preserve"> en </w:t>
-      </w:r>
-      <w:proofErr w:type="spellStart"/>
-      <w:r>
-        <w:t>log.Debug</w:t>
-      </w:r>
-      <w:proofErr w:type="spellEnd"/>
-      <w:r>
-        <w:t xml:space="preserve"> se constata UDAI, IP_ORIGEN y OPE_TRAMITE</w:t>
-      </w:r>
-      <w:r>
-        <w:t>.</w:t>
-      </w:r>
-    </w:p>
-    <w:p>
-      <w:r>
-        <w:t xml:space="preserve">Abre TRY. </w:t>
-      </w:r>
-      <w:proofErr w:type="spellStart"/>
-      <w:r>
-        <w:t>ViewBag</w:t>
-      </w:r>
-      <w:proofErr w:type="spellEnd"/>
-      <w:r>
-        <w:t xml:space="preserve"> = </w:t>
-      </w:r>
-      <w:proofErr w:type="spellStart"/>
-      <w:r>
-        <w:t>ValidarPersona</w:t>
-      </w:r>
-      <w:proofErr w:type="spellEnd"/>
-      <w:r>
-        <w:t>.</w:t>
-      </w:r>
-      <w:r>
-        <w:br/>
-      </w:r>
-      <w:r>
-        <w:rPr>
-          <w:b/>
-          <w:color w:val="7030A0"/>
-        </w:rPr>
-        <w:t>SI</w:t>
-      </w:r>
-      <w:r>
-        <w:rPr>
-          <w:color w:val="00B050"/>
-        </w:rPr>
-        <w:t xml:space="preserve"> </w:t>
-      </w:r>
-      <w:r>
-        <w:t xml:space="preserve">la variable cuil no es nulo o </w:t>
-      </w:r>
-      <w:r>
-        <w:t xml:space="preserve">vacío, en la variable </w:t>
-      </w:r>
-      <w:proofErr w:type="spellStart"/>
-      <w:r>
-        <w:t>medioPagoVigente</w:t>
-      </w:r>
-      <w:proofErr w:type="spellEnd"/>
-      <w:r>
-        <w:t xml:space="preserve"> se guarda </w:t>
-      </w:r>
-      <w:proofErr w:type="spellStart"/>
-      <w:r>
-        <w:t>ObtenerMedioPagoVigente</w:t>
-      </w:r>
-      <w:proofErr w:type="spellEnd"/>
-      <w:r>
-        <w:rPr>
-          <w:color w:val="00B050"/>
-        </w:rPr>
-        <w:br/>
-      </w:r>
-      <w:r>
-        <w:rPr>
-          <w:b/>
-          <w:color w:val="00B050"/>
-        </w:rPr>
-        <w:t>SI</w:t>
-      </w:r>
-      <w:r>
-        <w:rPr>
-          <w:color w:val="00B050"/>
-        </w:rPr>
-        <w:t xml:space="preserve"> </w:t>
-      </w:r>
-      <w:proofErr w:type="spellStart"/>
-      <w:r>
-        <w:t>medioPagoVigente</w:t>
-      </w:r>
-      <w:proofErr w:type="spellEnd"/>
-      <w:r>
-        <w:rPr>
-          <w:color w:val="00B050"/>
-        </w:rPr>
-        <w:t xml:space="preserve"> </w:t>
-      </w:r>
-      <w:r>
-        <w:t xml:space="preserve">no es nulo, </w:t>
-      </w:r>
-      <w:r>
-        <w:t xml:space="preserve">guarda en la variable </w:t>
-      </w:r>
-      <w:proofErr w:type="spellStart"/>
-      <w:r>
-        <w:t>fechaAlta</w:t>
-      </w:r>
-      <w:proofErr w:type="spellEnd"/>
-      <w:r>
-        <w:t xml:space="preserve"> los días que faltan para el medio de pago vigente, guarda en la variable hoy la fecha actual y en </w:t>
-      </w:r>
-      <w:proofErr w:type="spellStart"/>
-      <w:r>
-        <w:t>totalDias</w:t>
-      </w:r>
-      <w:proofErr w:type="spellEnd"/>
-      <w:r>
-        <w:t xml:space="preserve"> la diferencia de días entre hoy y los días </w:t>
-      </w:r>
-      <w:r>
-        <w:t xml:space="preserve">que faltan. </w:t>
-      </w:r>
-      <w:r>
-        <w:br/>
-      </w:r>
-      <w:r>
-        <w:rPr>
-          <w:b/>
-          <w:color w:val="00B0F0"/>
-        </w:rPr>
-        <w:t>SI</w:t>
-      </w:r>
-      <w:r>
-        <w:t xml:space="preserve"> </w:t>
-      </w:r>
-      <w:proofErr w:type="spellStart"/>
-      <w:r>
-        <w:t>totalDias</w:t>
-      </w:r>
-      <w:proofErr w:type="spellEnd"/>
-      <w:r>
-        <w:t xml:space="preserve"> es mayor o igual a </w:t>
-      </w:r>
-      <w:proofErr w:type="spellStart"/>
-      <w:r>
-        <w:t>DiasNoDejaCargarMDP</w:t>
-      </w:r>
-      <w:proofErr w:type="spellEnd"/>
-      <w:r>
-        <w:t xml:space="preserve">, </w:t>
-      </w:r>
-      <w:proofErr w:type="spellStart"/>
-      <w:r>
-        <w:t>ViewBag.</w:t>
-      </w:r>
-      <w:r>
-        <w:t>NoModificar</w:t>
-      </w:r>
-      <w:proofErr w:type="spellEnd"/>
-      <w:r>
-        <w:t xml:space="preserve"> igual a falso. </w:t>
-      </w:r>
-      <w:r>
-        <w:rPr>
-          <w:b/>
-          <w:color w:val="00B0F0"/>
-        </w:rPr>
-        <w:t>SINO</w:t>
-      </w:r>
-      <w:r>
-        <w:t xml:space="preserve"> </w:t>
-      </w:r>
-      <w:proofErr w:type="spellStart"/>
-      <w:r>
-        <w:t>ViewBag.</w:t>
-      </w:r>
-      <w:r>
-        <w:t>NoModificar</w:t>
-      </w:r>
-      <w:proofErr w:type="spellEnd"/>
-      <w:r>
-        <w:t xml:space="preserve"> igual a true. </w:t>
-      </w:r>
-      <w:r>
-        <w:br/>
-      </w:r>
-      <w:r>
-        <w:rPr>
-          <w:color w:val="00B050"/>
-        </w:rPr>
-        <w:t>SINO</w:t>
-      </w:r>
-      <w:r>
-        <w:t xml:space="preserve"> </w:t>
-      </w:r>
-      <w:r>
-        <w:rPr>
-          <w:b/>
-          <w:color w:val="FF0000"/>
-        </w:rPr>
-        <w:t>SI</w:t>
-      </w:r>
-      <w:r>
-        <w:t xml:space="preserve"> UDAI es verdadero </w:t>
-      </w:r>
-      <w:r>
-        <w:t>retorna a “</w:t>
-      </w:r>
-      <w:proofErr w:type="spellStart"/>
-      <w:r>
-        <w:t>GuardarMDP</w:t>
-      </w:r>
-      <w:proofErr w:type="spellEnd"/>
-      <w:r>
-        <w:t>”</w:t>
-      </w:r>
-      <w:r>
-        <w:t>.</w:t>
-      </w:r>
-      <w:r>
-        <w:br/>
-      </w:r>
-      <w:r>
-        <w:rPr>
-          <w:b/>
-          <w:color w:val="FF0000"/>
-        </w:rPr>
-        <w:t>SINO</w:t>
-      </w:r>
-      <w:r>
-        <w:t xml:space="preserve"> </w:t>
-      </w:r>
-      <w:r>
-        <w:rPr>
-          <w:b/>
-          <w:color w:val="FFC000"/>
-        </w:rPr>
-        <w:t>SI</w:t>
-      </w:r>
-      <w:r>
-        <w:t xml:space="preserve"> </w:t>
-      </w:r>
-      <w:proofErr w:type="spellStart"/>
-      <w:r>
-        <w:t>ValidarPersona</w:t>
-      </w:r>
-      <w:proofErr w:type="spellEnd"/>
-      <w:r>
-        <w:t xml:space="preserve"> es verdadero retorna a “</w:t>
-      </w:r>
-      <w:proofErr w:type="spellStart"/>
-      <w:r>
-        <w:t>VerificarCelular</w:t>
-      </w:r>
-      <w:proofErr w:type="spellEnd"/>
-      <w:r>
-        <w:t>”</w:t>
-      </w:r>
-      <w:r>
-        <w:br/>
-      </w:r>
-      <w:r>
-        <w:rPr>
-          <w:b/>
-          <w:color w:val="FFC000"/>
-        </w:rPr>
-        <w:t>SINO</w:t>
-      </w:r>
-      <w:r>
-        <w:t xml:space="preserve"> retorna a “</w:t>
-      </w:r>
-      <w:proofErr w:type="spellStart"/>
-      <w:r>
-        <w:t>ListadoMDP</w:t>
-      </w:r>
-      <w:proofErr w:type="spellEnd"/>
-      <w:r>
-        <w:t>”.</w:t>
-      </w:r>
-      <w:r>
-        <w:br/>
-        <w:t xml:space="preserve">Catch </w:t>
-      </w:r>
-      <w:r>
-        <w:t>: Error al obtener el medio de pago vigente.</w:t>
-      </w:r>
-      <w:r>
-        <w:br/>
-        <w:t>Catch: Session CUIL guarda cuil, log error al obtener las credenciales.</w:t>
-      </w:r>
-      <w:r>
-        <w:br/>
-      </w:r>
-      <w:proofErr w:type="spellStart"/>
-      <w:r>
-        <w:t>ViewBag.DiasNoDejaCargarMDP</w:t>
-      </w:r>
-      <w:proofErr w:type="spellEnd"/>
-      <w:r>
-        <w:t xml:space="preserve"> = </w:t>
-      </w:r>
-      <w:proofErr w:type="spellStart"/>
-      <w:r>
-        <w:t>DiasNoDejaCargarMDP</w:t>
-      </w:r>
-      <w:proofErr w:type="spellEnd"/>
-      <w:r>
-        <w:t>.</w:t>
-      </w:r>
-      <w:r>
-        <w:br/>
-      </w:r>
-      <w:proofErr w:type="spellStart"/>
-      <w:r>
-        <w:t>ViewBag.Title</w:t>
-      </w:r>
-      <w:proofErr w:type="spellEnd"/>
-      <w:r>
-        <w:t xml:space="preserve"> = TITULO</w:t>
-      </w:r>
-      <w:r>
-        <w:t>.</w:t>
-      </w:r>
-      <w:r>
-        <w:br/>
-      </w:r>
-      <w:r>
-        <w:t>Retorna la vista.</w:t>
       </w:r>
       <w:bookmarkStart w:id="0" w:name="_GoBack"/>
       <w:bookmarkEnd w:id="0"/>
+      <w:r>
+        <w:br/>
+      </w:r>
+      <w:r>
+        <w:rPr>
+          <w:b/>
+          <w:color w:val="FF0000"/>
+        </w:rPr>
+        <w:t>SI</w:t>
+      </w:r>
+      <w:r>
+        <w:t xml:space="preserve"> la variable token es nula o no dio OK</w:t>
+      </w:r>
+      <w:r>
+        <w:t xml:space="preserve"> credencial</w:t>
+      </w:r>
+      <w:r>
+        <w:t>,</w:t>
+      </w:r>
+      <w:r>
+        <w:t xml:space="preserve"> </w:t>
+      </w:r>
+      <w:proofErr w:type="spellStart"/>
+      <w:r>
+        <w:t>log.Debug</w:t>
+      </w:r>
+      <w:proofErr w:type="spellEnd"/>
+      <w:r>
+        <w:t xml:space="preserve"> “INDEX – Acceso denegado” y</w:t>
+      </w:r>
+      <w:r>
+        <w:t xml:space="preserve"> msj de acceso denegado.</w:t>
+      </w:r>
+      <w:r>
+        <w:t xml:space="preserve"> </w:t>
+      </w:r>
+      <w:r>
+        <w:rPr>
+          <w:b/>
+          <w:color w:val="FF0000"/>
+        </w:rPr>
+        <w:t>SINO</w:t>
+      </w:r>
+      <w:r>
+        <w:t xml:space="preserve"> en cookies se guarda el CODUDAI y se le agrega 30min a la expiración, guarda en Session CODUDAI y en Session</w:t>
+      </w:r>
+      <w:r>
+        <w:t xml:space="preserve"> IP</w:t>
+      </w:r>
+      <w:r>
+        <w:t>_ORIGEN</w:t>
+      </w:r>
+      <w:r>
+        <w:t>.</w:t>
+      </w:r>
+      <w:r>
+        <w:br/>
+      </w:r>
+      <w:r>
+        <w:rPr>
+          <w:b/>
+          <w:color w:val="FFC000"/>
+        </w:rPr>
+        <w:t>SI</w:t>
+      </w:r>
+      <w:r>
+        <w:t xml:space="preserve"> UDAI es verdadero </w:t>
+      </w:r>
+      <w:r>
+        <w:t>se guard</w:t>
+      </w:r>
+      <w:r>
+        <w:t xml:space="preserve">a en OPE_TRAMITE el legajo, </w:t>
+      </w:r>
+      <w:r>
+        <w:rPr>
+          <w:b/>
+          <w:color w:val="FFC000"/>
+        </w:rPr>
+        <w:t>SINO</w:t>
+      </w:r>
+      <w:r>
+        <w:t xml:space="preserve"> se guarda en OPE_TRAMITE “MIANSES”</w:t>
+      </w:r>
+      <w:r>
+        <w:t xml:space="preserve"> en </w:t>
+      </w:r>
+      <w:proofErr w:type="spellStart"/>
+      <w:r>
+        <w:t>log.Debug</w:t>
+      </w:r>
+      <w:proofErr w:type="spellEnd"/>
+      <w:r>
+        <w:t xml:space="preserve"> se constata UDAI, IP_ORIGEN y OPE_TRAMITE</w:t>
+      </w:r>
+      <w:r>
+        <w:t>.</w:t>
+      </w:r>
+    </w:p>
+    <w:p>
+      <w:r>
+        <w:t xml:space="preserve">Abre TRY. </w:t>
+      </w:r>
+      <w:proofErr w:type="spellStart"/>
+      <w:r>
+        <w:t>ViewBag</w:t>
+      </w:r>
+      <w:proofErr w:type="spellEnd"/>
+      <w:r>
+        <w:t xml:space="preserve"> = </w:t>
+      </w:r>
+      <w:proofErr w:type="spellStart"/>
+      <w:r>
+        <w:t>ValidarPersona</w:t>
+      </w:r>
+      <w:proofErr w:type="spellEnd"/>
+      <w:r>
+        <w:t>.</w:t>
+      </w:r>
+      <w:r>
+        <w:br/>
+      </w:r>
+      <w:r>
+        <w:rPr>
+          <w:b/>
+          <w:color w:val="7030A0"/>
+        </w:rPr>
+        <w:t>SI</w:t>
+      </w:r>
+      <w:r>
+        <w:rPr>
+          <w:color w:val="00B050"/>
+        </w:rPr>
+        <w:t xml:space="preserve"> </w:t>
+      </w:r>
+      <w:r>
+        <w:t xml:space="preserve">la variable cuil no es nulo o </w:t>
+      </w:r>
+      <w:r>
+        <w:t xml:space="preserve">vacío, en la variable </w:t>
+      </w:r>
+      <w:proofErr w:type="spellStart"/>
+      <w:r>
+        <w:t>medioPagoVigente</w:t>
+      </w:r>
+      <w:proofErr w:type="spellEnd"/>
+      <w:r>
+        <w:t xml:space="preserve"> se guarda </w:t>
+      </w:r>
+      <w:proofErr w:type="spellStart"/>
+      <w:r>
+        <w:t>ObtenerMedioPagoVigente</w:t>
+      </w:r>
+      <w:proofErr w:type="spellEnd"/>
+      <w:r>
+        <w:rPr>
+          <w:color w:val="00B050"/>
+        </w:rPr>
+        <w:br/>
+      </w:r>
+      <w:r>
+        <w:rPr>
+          <w:b/>
+          <w:color w:val="00B050"/>
+        </w:rPr>
+        <w:t>SI</w:t>
+      </w:r>
+      <w:r>
+        <w:rPr>
+          <w:color w:val="00B050"/>
+        </w:rPr>
+        <w:t xml:space="preserve"> </w:t>
+      </w:r>
+      <w:proofErr w:type="spellStart"/>
+      <w:r>
+        <w:t>medioPagoVigente</w:t>
+      </w:r>
+      <w:proofErr w:type="spellEnd"/>
+      <w:r>
+        <w:rPr>
+          <w:color w:val="00B050"/>
+        </w:rPr>
+        <w:t xml:space="preserve"> </w:t>
+      </w:r>
+      <w:r>
+        <w:t xml:space="preserve">no es nulo, </w:t>
+      </w:r>
+      <w:r>
+        <w:t xml:space="preserve">guarda en la variable </w:t>
+      </w:r>
+      <w:proofErr w:type="spellStart"/>
+      <w:r>
+        <w:t>fechaAlta</w:t>
+      </w:r>
+      <w:proofErr w:type="spellEnd"/>
+      <w:r>
+        <w:t xml:space="preserve"> los días que faltan para el medio de pago vigente, guarda en la variable hoy la fecha actual y en </w:t>
+      </w:r>
+      <w:proofErr w:type="spellStart"/>
+      <w:r>
+        <w:t>totalDias</w:t>
+      </w:r>
+      <w:proofErr w:type="spellEnd"/>
+      <w:r>
+        <w:t xml:space="preserve"> la diferencia de días entre hoy y los días </w:t>
+      </w:r>
+      <w:r>
+        <w:t xml:space="preserve">que faltan. </w:t>
+      </w:r>
+      <w:r>
+        <w:br/>
+      </w:r>
+      <w:r>
+        <w:rPr>
+          <w:b/>
+          <w:color w:val="00B0F0"/>
+        </w:rPr>
+        <w:t>SI</w:t>
+      </w:r>
+      <w:r>
+        <w:t xml:space="preserve"> </w:t>
+      </w:r>
+      <w:proofErr w:type="spellStart"/>
+      <w:r>
+        <w:t>totalDias</w:t>
+      </w:r>
+      <w:proofErr w:type="spellEnd"/>
+      <w:r>
+        <w:t xml:space="preserve"> es mayor o igual a </w:t>
+      </w:r>
+      <w:proofErr w:type="spellStart"/>
+      <w:r>
+        <w:t>DiasNoDejaCargarMDP</w:t>
+      </w:r>
+      <w:proofErr w:type="spellEnd"/>
+      <w:r>
+        <w:t xml:space="preserve">, </w:t>
+      </w:r>
+      <w:proofErr w:type="spellStart"/>
+      <w:r>
+        <w:t>ViewBag.</w:t>
+      </w:r>
+      <w:r>
+        <w:t>NoModificar</w:t>
+      </w:r>
+      <w:proofErr w:type="spellEnd"/>
+      <w:r>
+        <w:t xml:space="preserve"> igual a falso. </w:t>
+      </w:r>
+      <w:r>
+        <w:rPr>
+          <w:b/>
+          <w:color w:val="00B0F0"/>
+        </w:rPr>
+        <w:t>SINO</w:t>
+      </w:r>
+      <w:r>
+        <w:t xml:space="preserve"> </w:t>
+      </w:r>
+      <w:proofErr w:type="spellStart"/>
+      <w:r>
+        <w:t>ViewBag.</w:t>
+      </w:r>
+      <w:r>
+        <w:t>NoModificar</w:t>
+      </w:r>
+      <w:proofErr w:type="spellEnd"/>
+      <w:r>
+        <w:t xml:space="preserve"> igual a true. </w:t>
+      </w:r>
+      <w:r>
+        <w:br/>
+      </w:r>
+      <w:r>
+        <w:rPr>
+          <w:color w:val="00B050"/>
+        </w:rPr>
+        <w:t>SINO</w:t>
+      </w:r>
+      <w:r>
+        <w:t xml:space="preserve"> </w:t>
+      </w:r>
+      <w:r>
+        <w:rPr>
+          <w:b/>
+          <w:color w:val="FF0000"/>
+        </w:rPr>
+        <w:t>SI</w:t>
+      </w:r>
+      <w:r>
+        <w:t xml:space="preserve"> UDAI es verdadero </w:t>
+      </w:r>
+      <w:r>
+        <w:t>retorna a “</w:t>
+      </w:r>
+      <w:proofErr w:type="spellStart"/>
+      <w:r>
+        <w:t>GuardarMDP</w:t>
+      </w:r>
+      <w:proofErr w:type="spellEnd"/>
+      <w:r>
+        <w:t>”</w:t>
+      </w:r>
+      <w:r>
+        <w:t>.</w:t>
+      </w:r>
+      <w:r>
+        <w:br/>
+      </w:r>
+      <w:r>
+        <w:rPr>
+          <w:b/>
+          <w:color w:val="FF0000"/>
+        </w:rPr>
+        <w:t>SINO</w:t>
+      </w:r>
+      <w:r>
+        <w:t xml:space="preserve"> </w:t>
+      </w:r>
+      <w:r>
+        <w:rPr>
+          <w:b/>
+          <w:color w:val="FFC000"/>
+        </w:rPr>
+        <w:t>SI</w:t>
+      </w:r>
+      <w:r>
+        <w:t xml:space="preserve"> </w:t>
+      </w:r>
+      <w:proofErr w:type="spellStart"/>
+      <w:r>
+        <w:t>ValidarPersona</w:t>
+      </w:r>
+      <w:proofErr w:type="spellEnd"/>
+      <w:r>
+        <w:t xml:space="preserve"> es verdadero retorna a “</w:t>
+      </w:r>
+      <w:proofErr w:type="spellStart"/>
+      <w:r>
+        <w:t>VerificarCelular</w:t>
+      </w:r>
+      <w:proofErr w:type="spellEnd"/>
+      <w:r>
+        <w:t>”</w:t>
+      </w:r>
+      <w:r>
+        <w:br/>
+      </w:r>
+      <w:r>
+        <w:rPr>
+          <w:b/>
+          <w:color w:val="FFC000"/>
+        </w:rPr>
+        <w:t>SINO</w:t>
+      </w:r>
+      <w:r>
+        <w:t xml:space="preserve"> retorna a “</w:t>
+      </w:r>
+      <w:proofErr w:type="spellStart"/>
+      <w:r>
+        <w:t>ListadoMDP</w:t>
+      </w:r>
+      <w:proofErr w:type="spellEnd"/>
+      <w:r>
+        <w:t>”.</w:t>
+      </w:r>
+      <w:r>
+        <w:br/>
+        <w:t xml:space="preserve">Catch </w:t>
+      </w:r>
+      <w:r>
+        <w:t>: Error al obtener el medio de pago vigente.</w:t>
+      </w:r>
+      <w:r>
+        <w:br/>
+        <w:t>Catch: Session CUIL guarda cuil, log error al obtener las credenciales.</w:t>
+      </w:r>
+      <w:r>
+        <w:br/>
+      </w:r>
+      <w:proofErr w:type="spellStart"/>
+      <w:r>
+        <w:t>ViewBag.DiasNoDejaCargarMDP</w:t>
+      </w:r>
+      <w:proofErr w:type="spellEnd"/>
+      <w:r>
+        <w:t xml:space="preserve"> = </w:t>
+      </w:r>
+      <w:proofErr w:type="spellStart"/>
+      <w:r>
+        <w:t>DiasNoDejaCargarMDP</w:t>
+      </w:r>
+      <w:proofErr w:type="spellEnd"/>
+      <w:r>
+        <w:t>.</w:t>
+      </w:r>
+      <w:r>
+        <w:br/>
+      </w:r>
+      <w:proofErr w:type="spellStart"/>
+      <w:r>
+        <w:t>ViewBag.Title</w:t>
+      </w:r>
+      <w:proofErr w:type="spellEnd"/>
+      <w:r>
+        <w:t xml:space="preserve"> = TITULO</w:t>
+      </w:r>
+      <w:r>
+        <w:t>.</w:t>
+      </w:r>
+      <w:r>
+        <w:br/>
+      </w:r>
+      <w:r>
+        <w:t>Retorna la vista.</w:t>
+      </w:r>
       <w:r>
         <w:br/>
       </w:r>

</xml_diff>